<commit_message>
updated resumer + index.html
</commit_message>
<xml_diff>
--- a/resume/ixvalmianski_2021_08_21.docx
+++ b/resume/ixvalmianski_2021_08_21.docx
@@ -56,20 +56,8 @@
                 <w:sz w:val="52"/>
                 <w:szCs w:val="52"/>
               </w:rPr>
-              <w:t xml:space="preserve">Ilya X </w:t>
-            </w:r>
-            <w:proofErr w:type="spellStart"/>
-            <w:r>
-              <w:rPr>
-                <w:rFonts w:ascii="Helvetica" w:hAnsi="Helvetica" w:cs="Times New Roman"/>
-                <w:b/>
-                <w:bCs/>
-                <w:sz w:val="52"/>
-                <w:szCs w:val="52"/>
-              </w:rPr>
-              <w:t>Valmianski</w:t>
-            </w:r>
-            <w:proofErr w:type="spellEnd"/>
+              <w:t>Ilya X Valmianski</w:t>
+            </w:r>
           </w:p>
         </w:tc>
         <w:tc>
@@ -124,13 +112,13 @@
                           <pic:cNvPicPr/>
                         </pic:nvPicPr>
                         <pic:blipFill>
-                          <a:blip r:embed="rId5" cstate="print">
+                          <a:blip r:embed="rId6" cstate="print">
                             <a:extLst>
                               <a:ext uri="{28A0092B-C50C-407E-A947-70E740481C1C}">
                                 <a14:useLocalDpi xmlns:a14="http://schemas.microsoft.com/office/drawing/2010/main" val="0"/>
                               </a:ext>
                               <a:ext uri="{96DAC541-7B7A-43D3-8B79-37D633B846F1}">
-                                <asvg:svgBlip xmlns:asvg="http://schemas.microsoft.com/office/drawing/2016/SVG/main" r:embed="rId6"/>
+                                <asvg:svgBlip xmlns:asvg="http://schemas.microsoft.com/office/drawing/2016/SVG/main" r:embed="rId7"/>
                               </a:ext>
                             </a:extLst>
                           </a:blip>
@@ -196,13 +184,13 @@
                           <pic:cNvPicPr/>
                         </pic:nvPicPr>
                         <pic:blipFill>
-                          <a:blip r:embed="rId7" cstate="print">
+                          <a:blip r:embed="rId8" cstate="print">
                             <a:extLst>
                               <a:ext uri="{28A0092B-C50C-407E-A947-70E740481C1C}">
                                 <a14:useLocalDpi xmlns:a14="http://schemas.microsoft.com/office/drawing/2010/main" val="0"/>
                               </a:ext>
                               <a:ext uri="{96DAC541-7B7A-43D3-8B79-37D633B846F1}">
-                                <asvg:svgBlip xmlns:asvg="http://schemas.microsoft.com/office/drawing/2016/SVG/main" r:embed="rId8"/>
+                                <asvg:svgBlip xmlns:asvg="http://schemas.microsoft.com/office/drawing/2016/SVG/main" r:embed="rId9"/>
                               </a:ext>
                             </a:extLst>
                           </a:blip>
@@ -266,7 +254,7 @@
               </w:rPr>
               <w:t xml:space="preserve">    </w:t>
             </w:r>
-            <w:hyperlink r:id="rId9" w:history="1">
+            <w:hyperlink r:id="rId10" w:history="1">
               <w:r>
                 <w:rPr>
                   <w:rStyle w:val="Hyperlink"/>
@@ -325,13 +313,13 @@
                           <pic:cNvPicPr/>
                         </pic:nvPicPr>
                         <pic:blipFill>
-                          <a:blip r:embed="rId10" cstate="print">
+                          <a:blip r:embed="rId11" cstate="print">
                             <a:extLst>
                               <a:ext uri="{28A0092B-C50C-407E-A947-70E740481C1C}">
                                 <a14:useLocalDpi xmlns:a14="http://schemas.microsoft.com/office/drawing/2010/main" val="0"/>
                               </a:ext>
                               <a:ext uri="{96DAC541-7B7A-43D3-8B79-37D633B846F1}">
-                                <asvg:svgBlip xmlns:asvg="http://schemas.microsoft.com/office/drawing/2016/SVG/main" r:embed="rId11"/>
+                                <asvg:svgBlip xmlns:asvg="http://schemas.microsoft.com/office/drawing/2016/SVG/main" r:embed="rId12"/>
                               </a:ext>
                             </a:extLst>
                           </a:blip>
@@ -360,7 +348,7 @@
                 </wp:anchor>
               </w:drawing>
             </w:r>
-            <w:hyperlink r:id="rId12" w:history="1">
+            <w:hyperlink r:id="rId13" w:history="1">
               <w:r>
                 <w:rPr>
                   <w:rStyle w:val="Hyperlink"/>
@@ -431,13 +419,13 @@
                           <pic:cNvPicPr/>
                         </pic:nvPicPr>
                         <pic:blipFill>
-                          <a:blip r:embed="rId13" cstate="print">
+                          <a:blip r:embed="rId14" cstate="print">
                             <a:extLst>
                               <a:ext uri="{28A0092B-C50C-407E-A947-70E740481C1C}">
                                 <a14:useLocalDpi xmlns:a14="http://schemas.microsoft.com/office/drawing/2010/main" val="0"/>
                               </a:ext>
                               <a:ext uri="{96DAC541-7B7A-43D3-8B79-37D633B846F1}">
-                                <asvg:svgBlip xmlns:asvg="http://schemas.microsoft.com/office/drawing/2016/SVG/main" r:embed="rId14"/>
+                                <asvg:svgBlip xmlns:asvg="http://schemas.microsoft.com/office/drawing/2016/SVG/main" r:embed="rId15"/>
                               </a:ext>
                             </a:extLst>
                           </a:blip>
@@ -466,7 +454,7 @@
                 </wp:anchor>
               </w:drawing>
             </w:r>
-            <w:hyperlink r:id="rId15" w:history="1">
+            <w:hyperlink r:id="rId16" w:history="1">
               <w:r>
                 <w:rPr>
                   <w:rStyle w:val="Hyperlink"/>
@@ -655,13 +643,13 @@
                           <pic:cNvPicPr/>
                         </pic:nvPicPr>
                         <pic:blipFill>
-                          <a:blip r:embed="rId16" cstate="print">
+                          <a:blip r:embed="rId17" cstate="print">
                             <a:extLst>
                               <a:ext uri="{28A0092B-C50C-407E-A947-70E740481C1C}">
                                 <a14:useLocalDpi xmlns:a14="http://schemas.microsoft.com/office/drawing/2010/main" val="0"/>
                               </a:ext>
                               <a:ext uri="{96DAC541-7B7A-43D3-8B79-37D633B846F1}">
-                                <asvg:svgBlip xmlns:asvg="http://schemas.microsoft.com/office/drawing/2016/SVG/main" r:embed="rId17"/>
+                                <asvg:svgBlip xmlns:asvg="http://schemas.microsoft.com/office/drawing/2016/SVG/main" r:embed="rId18"/>
                               </a:ext>
                             </a:extLst>
                           </a:blip>
@@ -782,13 +770,13 @@
                           <pic:cNvPicPr/>
                         </pic:nvPicPr>
                         <pic:blipFill>
-                          <a:blip r:embed="rId16" cstate="print">
+                          <a:blip r:embed="rId17" cstate="print">
                             <a:extLst>
                               <a:ext uri="{28A0092B-C50C-407E-A947-70E740481C1C}">
                                 <a14:useLocalDpi xmlns:a14="http://schemas.microsoft.com/office/drawing/2010/main" val="0"/>
                               </a:ext>
                               <a:ext uri="{96DAC541-7B7A-43D3-8B79-37D633B846F1}">
-                                <asvg:svgBlip xmlns:asvg="http://schemas.microsoft.com/office/drawing/2016/SVG/main" r:embed="rId17"/>
+                                <asvg:svgBlip xmlns:asvg="http://schemas.microsoft.com/office/drawing/2016/SVG/main" r:embed="rId18"/>
                               </a:ext>
                             </a:extLst>
                           </a:blip>
@@ -1125,23 +1113,13 @@
                 <w:szCs w:val="20"/>
               </w:rPr>
             </w:pPr>
-            <w:proofErr w:type="spellStart"/>
             <w:r>
               <w:rPr>
                 <w:rFonts w:ascii="Helvetica" w:hAnsi="Helvetica" w:cs="Times New Roman"/>
                 <w:sz w:val="20"/>
                 <w:szCs w:val="20"/>
               </w:rPr>
-              <w:t>Semisupervised</w:t>
-            </w:r>
-            <w:proofErr w:type="spellEnd"/>
-            <w:r>
-              <w:rPr>
-                <w:rFonts w:ascii="Helvetica" w:hAnsi="Helvetica" w:cs="Times New Roman"/>
-                <w:sz w:val="20"/>
-                <w:szCs w:val="20"/>
-              </w:rPr>
-              <w:t xml:space="preserve"> learning</w:t>
+              <w:t>Semisupervised learning</w:t>
             </w:r>
           </w:p>
           <w:p>
@@ -1879,7 +1857,6 @@
                 </mc:Fallback>
               </mc:AlternateContent>
             </w:r>
-            <w:proofErr w:type="spellStart"/>
             <w:r>
               <w:rPr>
                 <w:rFonts w:ascii="Helvetica" w:hAnsi="Helvetica"/>
@@ -1888,7 +1865,6 @@
               </w:rPr>
               <w:t>tf.keras</w:t>
             </w:r>
-            <w:proofErr w:type="spellEnd"/>
           </w:p>
           <w:p>
             <w:pPr>
@@ -2186,7 +2162,6 @@
                 </mc:Fallback>
               </mc:AlternateContent>
             </w:r>
-            <w:proofErr w:type="spellStart"/>
             <w:r>
               <w:rPr>
                 <w:rFonts w:ascii="Helvetica" w:hAnsi="Helvetica"/>
@@ -2195,7 +2170,6 @@
               </w:rPr>
               <w:t>numpy</w:t>
             </w:r>
-            <w:proofErr w:type="spellEnd"/>
             <w:r>
               <w:rPr>
                 <w:rFonts w:ascii="Helvetica" w:hAnsi="Helvetica"/>
@@ -2220,7 +2194,6 @@
               </w:rPr>
               <w:t>/</w:t>
             </w:r>
-            <w:proofErr w:type="spellStart"/>
             <w:r>
               <w:rPr>
                 <w:rFonts w:ascii="Helvetica" w:hAnsi="Helvetica"/>
@@ -2229,25 +2202,14 @@
               </w:rPr>
               <w:t>sklearn</w:t>
             </w:r>
-            <w:proofErr w:type="spellEnd"/>
             <w:r>
               <w:rPr>
                 <w:rFonts w:ascii="Helvetica" w:hAnsi="Helvetica"/>
                 <w:sz w:val="20"/>
                 <w:szCs w:val="20"/>
               </w:rPr>
-              <w:t>/</w:t>
-            </w:r>
-            <w:proofErr w:type="spellStart"/>
-            <w:r>
-              <w:rPr>
-                <w:rFonts w:ascii="Helvetica" w:hAnsi="Helvetica"/>
-                <w:sz w:val="20"/>
-                <w:szCs w:val="20"/>
-              </w:rPr>
-              <w:t>etc</w:t>
-            </w:r>
-            <w:proofErr w:type="spellEnd"/>
+              <w:t>/etc</w:t>
+            </w:r>
           </w:p>
           <w:p>
             <w:pPr>
@@ -2579,18 +2541,8 @@
                 <w:sz w:val="20"/>
                 <w:szCs w:val="20"/>
               </w:rPr>
-              <w:t>/</w:t>
-            </w:r>
-            <w:proofErr w:type="spellStart"/>
-            <w:r>
-              <w:rPr>
-                <w:rFonts w:ascii="Helvetica" w:hAnsi="Helvetica"/>
-                <w:sz w:val="20"/>
-                <w:szCs w:val="20"/>
-              </w:rPr>
-              <w:t>streamlit</w:t>
-            </w:r>
-            <w:proofErr w:type="spellEnd"/>
+              <w:t>/streamlit</w:t>
+            </w:r>
           </w:p>
           <w:p>
             <w:pPr>
@@ -2882,34 +2834,14 @@
                 </mc:Fallback>
               </mc:AlternateContent>
             </w:r>
-            <w:proofErr w:type="spellStart"/>
             <w:r>
               <w:rPr>
                 <w:rFonts w:ascii="Helvetica" w:hAnsi="Helvetica"/>
                 <w:sz w:val="20"/>
                 <w:szCs w:val="20"/>
               </w:rPr>
-              <w:t>pytorch</w:t>
-            </w:r>
-            <w:proofErr w:type="spellEnd"/>
-            <w:r>
-              <w:rPr>
-                <w:rFonts w:ascii="Helvetica" w:hAnsi="Helvetica"/>
-                <w:sz w:val="20"/>
-                <w:szCs w:val="20"/>
-              </w:rPr>
-              <w:t xml:space="preserve"> lightning/</w:t>
-            </w:r>
-            <w:proofErr w:type="spellStart"/>
-            <w:r>
-              <w:rPr>
-                <w:rFonts w:ascii="Helvetica" w:hAnsi="Helvetica"/>
-                <w:sz w:val="20"/>
-                <w:szCs w:val="20"/>
-              </w:rPr>
-              <w:t>NeMo</w:t>
-            </w:r>
-            <w:proofErr w:type="spellEnd"/>
+              <w:t>pytorch lightning/NeMo</w:t>
+            </w:r>
           </w:p>
           <w:p>
             <w:pPr>
@@ -3201,7 +3133,6 @@
                 </mc:Fallback>
               </mc:AlternateContent>
             </w:r>
-            <w:proofErr w:type="spellStart"/>
             <w:r>
               <w:rPr>
                 <w:rFonts w:ascii="Helvetica" w:hAnsi="Helvetica"/>
@@ -3210,7 +3141,6 @@
               </w:rPr>
               <w:t>sqlalchemy</w:t>
             </w:r>
-            <w:proofErr w:type="spellEnd"/>
           </w:p>
           <w:p>
             <w:pPr>
@@ -3812,7 +3742,6 @@
                 </mc:Fallback>
               </mc:AlternateContent>
             </w:r>
-            <w:proofErr w:type="spellStart"/>
             <w:r>
               <w:rPr>
                 <w:rFonts w:ascii="Helvetica" w:hAnsi="Helvetica"/>
@@ -3821,18 +3750,7 @@
                 <w:sz w:val="20"/>
                 <w:szCs w:val="20"/>
               </w:rPr>
-              <w:t>Matlab</w:t>
-            </w:r>
-            <w:proofErr w:type="spellEnd"/>
-            <w:r>
-              <w:rPr>
-                <w:rFonts w:ascii="Helvetica" w:hAnsi="Helvetica"/>
-                <w:b/>
-                <w:bCs/>
-                <w:sz w:val="20"/>
-                <w:szCs w:val="20"/>
-              </w:rPr>
-              <w:t xml:space="preserve">                   </w:t>
+              <w:t xml:space="preserve">Matlab                   </w:t>
             </w:r>
           </w:p>
           <w:p>
@@ -4235,13 +4153,13 @@
                           <pic:cNvPicPr/>
                         </pic:nvPicPr>
                         <pic:blipFill>
-                          <a:blip r:embed="rId16" cstate="print">
+                          <a:blip r:embed="rId17" cstate="print">
                             <a:extLst>
                               <a:ext uri="{28A0092B-C50C-407E-A947-70E740481C1C}">
                                 <a14:useLocalDpi xmlns:a14="http://schemas.microsoft.com/office/drawing/2010/main" val="0"/>
                               </a:ext>
                               <a:ext uri="{96DAC541-7B7A-43D3-8B79-37D633B846F1}">
-                                <asvg:svgBlip xmlns:asvg="http://schemas.microsoft.com/office/drawing/2016/SVG/main" r:embed="rId17"/>
+                                <asvg:svgBlip xmlns:asvg="http://schemas.microsoft.com/office/drawing/2016/SVG/main" r:embed="rId18"/>
                               </a:ext>
                             </a:extLst>
                           </a:blip>
@@ -4270,7 +4188,6 @@
                 </wp:anchor>
               </w:drawing>
             </w:r>
-            <w:proofErr w:type="spellStart"/>
             <w:r>
               <w:rPr>
                 <w:rFonts w:ascii="Helvetica" w:hAnsi="Helvetica" w:cs="Times New Roman"/>
@@ -4278,17 +4195,7 @@
                 <w:sz w:val="20"/>
                 <w:szCs w:val="20"/>
               </w:rPr>
-              <w:t>Inamori</w:t>
-            </w:r>
-            <w:proofErr w:type="spellEnd"/>
-            <w:r>
-              <w:rPr>
-                <w:rFonts w:ascii="Helvetica" w:hAnsi="Helvetica" w:cs="Times New Roman"/>
-                <w:b/>
-                <w:sz w:val="20"/>
-                <w:szCs w:val="20"/>
-              </w:rPr>
-              <w:t xml:space="preserve"> Fellowship                                     </w:t>
+              <w:t xml:space="preserve">Inamori Fellowship                                     </w:t>
             </w:r>
             <w:r>
               <w:rPr>
@@ -4323,7 +4230,6 @@
                 <w:szCs w:val="20"/>
               </w:rPr>
             </w:pPr>
-            <w:proofErr w:type="spellStart"/>
             <w:r>
               <w:rPr>
                 <w:rFonts w:ascii="Helvetica" w:hAnsi="Helvetica" w:cs="Times New Roman"/>
@@ -4333,19 +4239,7 @@
                 <w:sz w:val="20"/>
                 <w:szCs w:val="20"/>
               </w:rPr>
-              <w:t>Inamori</w:t>
-            </w:r>
-            <w:proofErr w:type="spellEnd"/>
-            <w:r>
-              <w:rPr>
-                <w:rFonts w:ascii="Helvetica" w:hAnsi="Helvetica" w:cs="Times New Roman"/>
-                <w:bCs/>
-                <w:i/>
-                <w:iCs/>
-                <w:sz w:val="20"/>
-                <w:szCs w:val="20"/>
-              </w:rPr>
-              <w:t xml:space="preserve"> Foundation</w:t>
+              <w:t>Inamori Foundation</w:t>
             </w:r>
           </w:p>
           <w:p>
@@ -4441,13 +4335,13 @@
                           <pic:cNvPicPr/>
                         </pic:nvPicPr>
                         <pic:blipFill>
-                          <a:blip r:embed="rId16" cstate="print">
+                          <a:blip r:embed="rId17" cstate="print">
                             <a:extLst>
                               <a:ext uri="{28A0092B-C50C-407E-A947-70E740481C1C}">
                                 <a14:useLocalDpi xmlns:a14="http://schemas.microsoft.com/office/drawing/2010/main" val="0"/>
                               </a:ext>
                               <a:ext uri="{96DAC541-7B7A-43D3-8B79-37D633B846F1}">
-                                <asvg:svgBlip xmlns:asvg="http://schemas.microsoft.com/office/drawing/2016/SVG/main" r:embed="rId17"/>
+                                <asvg:svgBlip xmlns:asvg="http://schemas.microsoft.com/office/drawing/2016/SVG/main" r:embed="rId18"/>
                               </a:ext>
                             </a:extLst>
                           </a:blip>
@@ -4650,42 +4544,21 @@
               <w:tabs>
                 <w:tab w:val="left" w:pos="4964"/>
               </w:tabs>
+              <w:spacing w:after="100"/>
               <w:rPr>
                 <w:rFonts w:ascii="Helvetica" w:hAnsi="Helvetica" w:cs="Helvetica"/>
                 <w:b/>
                 <w:bCs/>
               </w:rPr>
             </w:pPr>
-            <w:proofErr w:type="spellStart"/>
             <w:r>
               <w:rPr>
                 <w:rFonts w:ascii="Helvetica" w:hAnsi="Helvetica" w:cs="Helvetica"/>
                 <w:b/>
                 <w:bCs/>
               </w:rPr>
-              <w:t>Curai</w:t>
-            </w:r>
-            <w:proofErr w:type="spellEnd"/>
-            <w:r>
-              <w:rPr>
-                <w:rFonts w:ascii="Helvetica" w:hAnsi="Helvetica" w:cs="Helvetica"/>
-                <w:b/>
-                <w:bCs/>
-              </w:rPr>
-              <w:t xml:space="preserve"> Health</w:t>
-            </w:r>
-          </w:p>
-          <w:p>
-            <w:pPr>
-              <w:tabs>
-                <w:tab w:val="left" w:pos="4964"/>
-              </w:tabs>
-              <w:rPr>
-                <w:rFonts w:ascii="Helvetica" w:hAnsi="Helvetica" w:cs="Helvetica"/>
-                <w:b/>
-                <w:bCs/>
-              </w:rPr>
-            </w:pPr>
+              <w:t>Curai Health</w:t>
+            </w:r>
           </w:p>
           <w:p>
             <w:pPr>
@@ -4731,13 +4604,13 @@
                           <pic:cNvPicPr/>
                         </pic:nvPicPr>
                         <pic:blipFill>
-                          <a:blip r:embed="rId16" cstate="print">
+                          <a:blip r:embed="rId17" cstate="print">
                             <a:extLst>
                               <a:ext uri="{28A0092B-C50C-407E-A947-70E740481C1C}">
                                 <a14:useLocalDpi xmlns:a14="http://schemas.microsoft.com/office/drawing/2010/main" val="0"/>
                               </a:ext>
                               <a:ext uri="{96DAC541-7B7A-43D3-8B79-37D633B846F1}">
-                                <asvg:svgBlip xmlns:asvg="http://schemas.microsoft.com/office/drawing/2016/SVG/main" r:embed="rId17"/>
+                                <asvg:svgBlip xmlns:asvg="http://schemas.microsoft.com/office/drawing/2016/SVG/main" r:embed="rId18"/>
                               </a:ext>
                             </a:extLst>
                           </a:blip>
@@ -4790,17 +4663,7 @@
                 <w:bdr w:val="none" w:sz="0" w:space="0" w:color="auto" w:frame="1"/>
                 <w:lang w:eastAsia="zh-CN"/>
               </w:rPr>
-              <w:t>2021</w:t>
-            </w:r>
-            <w:r>
-              <w:rPr>
-                <w:rFonts w:ascii="Helvetica" w:eastAsia="Times New Roman" w:hAnsi="Helvetica" w:cs="Helvetica"/>
-                <w:sz w:val="20"/>
-                <w:szCs w:val="20"/>
-                <w:bdr w:val="none" w:sz="0" w:space="0" w:color="auto" w:frame="1"/>
-                <w:lang w:eastAsia="zh-CN"/>
-              </w:rPr>
-              <w:t>-Present</w:t>
+              <w:t>2021-Present</w:t>
             </w:r>
           </w:p>
           <w:p>
@@ -5067,13 +4930,13 @@
                           <pic:cNvPicPr/>
                         </pic:nvPicPr>
                         <pic:blipFill>
-                          <a:blip r:embed="rId16" cstate="print">
+                          <a:blip r:embed="rId17" cstate="print">
                             <a:extLst>
                               <a:ext uri="{28A0092B-C50C-407E-A947-70E740481C1C}">
                                 <a14:useLocalDpi xmlns:a14="http://schemas.microsoft.com/office/drawing/2010/main" val="0"/>
                               </a:ext>
                               <a:ext uri="{96DAC541-7B7A-43D3-8B79-37D633B846F1}">
-                                <asvg:svgBlip xmlns:asvg="http://schemas.microsoft.com/office/drawing/2016/SVG/main" r:embed="rId17"/>
+                                <asvg:svgBlip xmlns:asvg="http://schemas.microsoft.com/office/drawing/2016/SVG/main" r:embed="rId18"/>
                               </a:ext>
                             </a:extLst>
                           </a:blip>
@@ -5197,25 +5060,7 @@
                 <w:sz w:val="20"/>
                 <w:szCs w:val="20"/>
               </w:rPr>
-              <w:t xml:space="preserve">, </w:t>
-            </w:r>
-            <w:proofErr w:type="spellStart"/>
-            <w:r>
-              <w:rPr>
-                <w:rFonts w:ascii="Helvetica" w:eastAsia="Times New Roman" w:hAnsi="Helvetica" w:cs="Helvetica"/>
-                <w:sz w:val="20"/>
-                <w:szCs w:val="20"/>
-              </w:rPr>
-              <w:t>SmartTriage</w:t>
-            </w:r>
-            <w:proofErr w:type="spellEnd"/>
-            <w:r>
-              <w:rPr>
-                <w:rFonts w:ascii="Helvetica" w:eastAsia="Times New Roman" w:hAnsi="Helvetica" w:cs="Helvetica"/>
-                <w:sz w:val="20"/>
-                <w:szCs w:val="20"/>
-              </w:rPr>
-              <w:t>,</w:t>
+              <w:t>, SmartTriage,</w:t>
             </w:r>
             <w:r>
               <w:rPr>
@@ -5454,13 +5299,13 @@
                           <pic:cNvPicPr/>
                         </pic:nvPicPr>
                         <pic:blipFill>
-                          <a:blip r:embed="rId16" cstate="print">
+                          <a:blip r:embed="rId17" cstate="print">
                             <a:extLst>
                               <a:ext uri="{28A0092B-C50C-407E-A947-70E740481C1C}">
                                 <a14:useLocalDpi xmlns:a14="http://schemas.microsoft.com/office/drawing/2010/main" val="0"/>
                               </a:ext>
                               <a:ext uri="{96DAC541-7B7A-43D3-8B79-37D633B846F1}">
-                                <asvg:svgBlip xmlns:asvg="http://schemas.microsoft.com/office/drawing/2016/SVG/main" r:embed="rId17"/>
+                                <asvg:svgBlip xmlns:asvg="http://schemas.microsoft.com/office/drawing/2016/SVG/main" r:embed="rId18"/>
                               </a:ext>
                             </a:extLst>
                           </a:blip>
@@ -6063,13 +5908,13 @@
                           <pic:cNvPicPr/>
                         </pic:nvPicPr>
                         <pic:blipFill>
-                          <a:blip r:embed="rId16" cstate="print">
+                          <a:blip r:embed="rId17" cstate="print">
                             <a:extLst>
                               <a:ext uri="{28A0092B-C50C-407E-A947-70E740481C1C}">
                                 <a14:useLocalDpi xmlns:a14="http://schemas.microsoft.com/office/drawing/2010/main" val="0"/>
                               </a:ext>
                               <a:ext uri="{96DAC541-7B7A-43D3-8B79-37D633B846F1}">
-                                <asvg:svgBlip xmlns:asvg="http://schemas.microsoft.com/office/drawing/2016/SVG/main" r:embed="rId17"/>
+                                <asvg:svgBlip xmlns:asvg="http://schemas.microsoft.com/office/drawing/2016/SVG/main" r:embed="rId18"/>
                               </a:ext>
                             </a:extLst>
                           </a:blip>
@@ -6207,13 +6052,13 @@
                           <pic:cNvPicPr/>
                         </pic:nvPicPr>
                         <pic:blipFill>
-                          <a:blip r:embed="rId16" cstate="print">
+                          <a:blip r:embed="rId17" cstate="print">
                             <a:extLst>
                               <a:ext uri="{28A0092B-C50C-407E-A947-70E740481C1C}">
                                 <a14:useLocalDpi xmlns:a14="http://schemas.microsoft.com/office/drawing/2010/main" val="0"/>
                               </a:ext>
                               <a:ext uri="{96DAC541-7B7A-43D3-8B79-37D633B846F1}">
-                                <asvg:svgBlip xmlns:asvg="http://schemas.microsoft.com/office/drawing/2016/SVG/main" r:embed="rId17"/>
+                                <asvg:svgBlip xmlns:asvg="http://schemas.microsoft.com/office/drawing/2016/SVG/main" r:embed="rId18"/>
                               </a:ext>
                             </a:extLst>
                           </a:blip>
@@ -6366,13 +6211,13 @@
                           <pic:cNvPicPr/>
                         </pic:nvPicPr>
                         <pic:blipFill>
-                          <a:blip r:embed="rId16" cstate="print">
+                          <a:blip r:embed="rId17" cstate="print">
                             <a:extLst>
                               <a:ext uri="{28A0092B-C50C-407E-A947-70E740481C1C}">
                                 <a14:useLocalDpi xmlns:a14="http://schemas.microsoft.com/office/drawing/2010/main" val="0"/>
                               </a:ext>
                               <a:ext uri="{96DAC541-7B7A-43D3-8B79-37D633B846F1}">
-                                <asvg:svgBlip xmlns:asvg="http://schemas.microsoft.com/office/drawing/2016/SVG/main" r:embed="rId17"/>
+                                <asvg:svgBlip xmlns:asvg="http://schemas.microsoft.com/office/drawing/2016/SVG/main" r:embed="rId18"/>
                               </a:ext>
                             </a:extLst>
                           </a:blip>
@@ -6568,7 +6413,6 @@
               </w:rPr>
               <w:t xml:space="preserve">I </w:t>
             </w:r>
-            <w:proofErr w:type="spellStart"/>
             <w:r>
               <w:rPr>
                 <w:rFonts w:ascii="Helvetica" w:hAnsi="Helvetica" w:cs="Helvetica"/>
@@ -6577,9 +6421,18 @@
                 <w:sz w:val="20"/>
                 <w:szCs w:val="20"/>
               </w:rPr>
-              <w:t>Valmianski</w:t>
-            </w:r>
-            <w:proofErr w:type="spellEnd"/>
+              <w:t xml:space="preserve">Valmianski, </w:t>
+            </w:r>
+            <w:r>
+              <w:rPr>
+                <w:rFonts w:ascii="Helvetica" w:hAnsi="Helvetica" w:cs="Helvetica"/>
+                <w:i/>
+                <w:iCs/>
+                <w:sz w:val="20"/>
+                <w:szCs w:val="20"/>
+              </w:rPr>
+              <w:t>et al</w:t>
+            </w:r>
             <w:r>
               <w:rPr>
                 <w:rFonts w:ascii="Helvetica" w:hAnsi="Helvetica" w:cs="Helvetica"/>
@@ -6588,45 +6441,15 @@
                 <w:sz w:val="20"/>
                 <w:szCs w:val="20"/>
               </w:rPr>
-              <w:t xml:space="preserve">, </w:t>
-            </w:r>
-            <w:r>
-              <w:rPr>
-                <w:rFonts w:ascii="Helvetica" w:hAnsi="Helvetica" w:cs="Helvetica"/>
-                <w:i/>
-                <w:iCs/>
-                <w:sz w:val="20"/>
-                <w:szCs w:val="20"/>
-              </w:rPr>
-              <w:t>et al</w:t>
-            </w:r>
-            <w:r>
-              <w:rPr>
-                <w:rFonts w:ascii="Helvetica" w:hAnsi="Helvetica" w:cs="Helvetica"/>
-                <w:b/>
-                <w:bCs/>
-                <w:sz w:val="20"/>
-                <w:szCs w:val="20"/>
-              </w:rPr>
               <w:t xml:space="preserve"> “</w:t>
             </w:r>
-            <w:proofErr w:type="spellStart"/>
-            <w:r>
-              <w:rPr>
-                <w:rFonts w:ascii="Helvetica" w:hAnsi="Helvetica" w:cs="Helvetica"/>
-                <w:sz w:val="20"/>
-                <w:szCs w:val="20"/>
-              </w:rPr>
-              <w:t>SmartTriage</w:t>
-            </w:r>
-            <w:proofErr w:type="spellEnd"/>
-            <w:r>
-              <w:rPr>
-                <w:rFonts w:ascii="Helvetica" w:hAnsi="Helvetica" w:cs="Helvetica"/>
-                <w:sz w:val="20"/>
-                <w:szCs w:val="20"/>
-              </w:rPr>
-              <w:t xml:space="preserve">: A system for personalized patient data capture, documentation generation, and decision support” </w:t>
+            <w:r>
+              <w:rPr>
+                <w:rFonts w:ascii="Helvetica" w:hAnsi="Helvetica" w:cs="Helvetica"/>
+                <w:sz w:val="20"/>
+                <w:szCs w:val="20"/>
+              </w:rPr>
+              <w:t xml:space="preserve">SmartTriage: A system for personalized patient data capture, documentation generation, and decision support” </w:t>
             </w:r>
             <w:r>
               <w:rPr>
@@ -6644,7 +6467,7 @@
               </w:rPr>
               <w:t xml:space="preserve">reprint </w:t>
             </w:r>
-            <w:hyperlink r:id="rId18" w:history="1">
+            <w:hyperlink r:id="rId19" w:history="1">
               <w:r>
                 <w:rPr>
                   <w:rStyle w:val="Hyperlink"/>
@@ -6678,9 +6501,8 @@
                 <w:sz w:val="20"/>
                 <w:szCs w:val="20"/>
               </w:rPr>
-              <w:t xml:space="preserve">I </w:t>
-            </w:r>
-            <w:proofErr w:type="spellStart"/>
+              <w:t>I Valmianski</w:t>
+            </w:r>
             <w:r>
               <w:rPr>
                 <w:rFonts w:ascii="Helvetica" w:hAnsi="Helvetica" w:cs="Helvetica"/>
@@ -6689,17 +6511,6 @@
                 <w:sz w:val="20"/>
                 <w:szCs w:val="20"/>
               </w:rPr>
-              <w:t>Valmianski</w:t>
-            </w:r>
-            <w:proofErr w:type="spellEnd"/>
-            <w:r>
-              <w:rPr>
-                <w:rFonts w:ascii="Helvetica" w:hAnsi="Helvetica" w:cs="Helvetica"/>
-                <w:b/>
-                <w:bCs/>
-                <w:sz w:val="20"/>
-                <w:szCs w:val="20"/>
-              </w:rPr>
               <w:t xml:space="preserve">, </w:t>
             </w:r>
             <w:r>
@@ -6744,7 +6555,6 @@
               </w:rPr>
               <w:t xml:space="preserve"> </w:t>
             </w:r>
-            <w:proofErr w:type="spellStart"/>
             <w:r>
               <w:rPr>
                 <w:rFonts w:ascii="Helvetica" w:hAnsi="Helvetica" w:cs="Helvetica"/>
@@ -6765,7 +6575,6 @@
               </w:rPr>
               <w:t>IPS</w:t>
             </w:r>
-            <w:proofErr w:type="spellEnd"/>
             <w:r>
               <w:rPr>
                 <w:rFonts w:ascii="Helvetica" w:hAnsi="Helvetica" w:cs="Helvetica"/>
@@ -6804,7 +6613,7 @@
               </w:rPr>
               <w:t xml:space="preserve"> </w:t>
             </w:r>
-            <w:hyperlink r:id="rId19" w:history="1">
+            <w:hyperlink r:id="rId20" w:history="1">
               <w:r>
                 <w:rPr>
                   <w:rStyle w:val="Hyperlink"/>
@@ -6841,20 +6650,8 @@
                 <w:sz w:val="20"/>
                 <w:szCs w:val="20"/>
               </w:rPr>
-              <w:t xml:space="preserve">I </w:t>
-            </w:r>
-            <w:proofErr w:type="spellStart"/>
-            <w:r>
-              <w:rPr>
-                <w:rFonts w:ascii="Helvetica" w:hAnsi="Helvetica" w:cs="Helvetica"/>
-                <w:b/>
-                <w:bCs/>
-                <w:sz w:val="20"/>
-                <w:szCs w:val="20"/>
-              </w:rPr>
-              <w:t>Valmianski</w:t>
-            </w:r>
-            <w:proofErr w:type="spellEnd"/>
+              <w:t>I Valmianski</w:t>
+            </w:r>
             <w:r>
               <w:rPr>
                 <w:rFonts w:ascii="Helvetica" w:hAnsi="Helvetica" w:cs="Helvetica"/>
@@ -7045,20 +6842,8 @@
                 <w:sz w:val="20"/>
                 <w:szCs w:val="20"/>
               </w:rPr>
-              <w:t xml:space="preserve">I </w:t>
-            </w:r>
-            <w:proofErr w:type="spellStart"/>
-            <w:r>
-              <w:rPr>
-                <w:rFonts w:ascii="Helvetica" w:hAnsi="Helvetica" w:cs="Helvetica"/>
-                <w:b/>
-                <w:bCs/>
-                <w:sz w:val="20"/>
-                <w:szCs w:val="20"/>
-              </w:rPr>
-              <w:t>Valmianski</w:t>
-            </w:r>
-            <w:proofErr w:type="spellEnd"/>
+              <w:t>I Valmianski</w:t>
+            </w:r>
             <w:r>
               <w:rPr>
                 <w:rFonts w:ascii="Helvetica" w:hAnsi="Helvetica" w:cs="Helvetica"/>
@@ -7119,20 +6904,8 @@
                 <w:sz w:val="20"/>
                 <w:szCs w:val="20"/>
               </w:rPr>
-              <w:t xml:space="preserve">J. </w:t>
-            </w:r>
-            <w:proofErr w:type="spellStart"/>
-            <w:r>
-              <w:rPr>
-                <w:rFonts w:ascii="Helvetica" w:hAnsi="Helvetica" w:cs="Helvetica"/>
-                <w:i/>
-                <w:iCs/>
-                <w:sz w:val="20"/>
-                <w:szCs w:val="20"/>
-              </w:rPr>
-              <w:t>Neurophys</w:t>
-            </w:r>
-            <w:proofErr w:type="spellEnd"/>
+              <w:t>J. Neurophys</w:t>
+            </w:r>
             <w:r>
               <w:rPr>
                 <w:rFonts w:ascii="Helvetica" w:hAnsi="Helvetica" w:cs="Helvetica"/>
@@ -7230,7 +7003,7 @@
                 <w:sz w:val="20"/>
                 <w:szCs w:val="20"/>
               </w:rPr>
-              <w:t>4</w:t>
+              <w:t>8</w:t>
             </w:r>
             <w:r>
               <w:rPr>
@@ -7273,7 +7046,7 @@
               </w:rPr>
               <w:t xml:space="preserve">Google Scholar: </w:t>
             </w:r>
-            <w:hyperlink r:id="rId20" w:history="1">
+            <w:hyperlink r:id="rId21" w:history="1">
               <w:r>
                 <w:rPr>
                   <w:rStyle w:val="Hyperlink"/>
@@ -7406,7 +7179,7 @@
         <v:path o:extrusionok="f" gradientshapeok="t" o:connecttype="rect"/>
         <o:lock v:ext="edit" aspectratio="t"/>
       </v:shapetype>
-      <v:shape id="_x0000_i1026" type="#_x0000_t75" style="width:10.45pt;height:10.45pt;visibility:visible" o:gfxdata="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" o:bullet="t">
+      <v:shape id="_x0000_i1068" type="#_x0000_t75" style="width:10.5pt;height:10.5pt;visibility:visible" o:gfxdata="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" o:bullet="t">
         <v:imagedata r:id="rId1" o:title=""/>
       </v:shape>
     </w:pict>
@@ -10464,4 +10237,16 @@
     </a:ext>
   </a:extLst>
 </a:theme>
+</file>
+
+<file path=customXml/item1.xml><?xml version="1.0" encoding="utf-8"?>
+<b:Sources xmlns:b="http://schemas.openxmlformats.org/officeDocument/2006/bibliography" xmlns="http://schemas.openxmlformats.org/officeDocument/2006/bibliography" SelectedStyle="\APASixthEditionOfficeOnline.xsl" StyleName="APA" Version="6"/>
+</file>
+
+<file path=customXml/itemProps1.xml><?xml version="1.0" encoding="utf-8"?>
+<ds:datastoreItem xmlns:ds="http://schemas.openxmlformats.org/officeDocument/2006/customXml" ds:itemID="{B7DB2D14-ADCD-4BC3-88D0-A6BC05B29984}">
+  <ds:schemaRefs>
+    <ds:schemaRef ds:uri="http://schemas.openxmlformats.org/officeDocument/2006/bibliography"/>
+  </ds:schemaRefs>
+</ds:datastoreItem>
 </file>
</xml_diff>